<commit_message>
Nearly done with first version of CSI.API
Beginning to set up e2e tests and finalize initial writing of the library.
</commit_message>
<xml_diff>
--- a/MPT.CSI/API/Resources/API Documentation Errors.docx
+++ b/MPT.CSI/API/Resources/API Documentation Errors.docx
@@ -4451,6 +4451,511 @@
         <w:t>Norsok_N004</w:t>
       </w:r>
     </w:p>
+    <w:p/>
+    <w:p/>
+    <w:p/>
+    <w:p/>
+    <w:p/>
+    <w:p/>
+    <w:p/>
+    <w:p/>
+    <w:p/>
+    <w:p/>
+    <w:p/>
+    <w:p/>
+    <w:p/>
+    <w:p/>
+    <w:p/>
+    <w:p/>
+    <w:p/>
+    <w:p/>
+    <w:p/>
+    <w:p>
+      <w:r>
+        <w:rPr>
+          <w:highlight w:val="yellow"/>
+        </w:rPr>
+        <w:lastRenderedPageBreak/>
+        <w:t>=========================================================================</w:t>
+      </w:r>
+    </w:p>
+    <w:p>
+      <w:pPr>
+        <w:pStyle w:val="Heading1"/>
+      </w:pPr>
+      <w:r>
+        <w:t>LoadPatterns.AutoWind</w:t>
+      </w:r>
+    </w:p>
+    <w:p/>
+    <w:p>
+      <w:pPr>
+        <w:pStyle w:val="Heading2"/>
+      </w:pPr>
+      <w:r>
+        <w:t>SetNTC2008</w:t>
+      </w:r>
+    </w:p>
+    <w:p>
+      <w:r>
+        <w:t xml:space="preserve">Function SetNTC2008(ByVal Name As String, </w:t>
+      </w:r>
+      <w:commentRangeStart w:id="19"/>
+      <w:r>
+        <w:t>ByRef ExposureFrom As Long, ByRef DirAngle As Double, ByRef Cpw As Double, ByRef Cpl As Double, ByRef UserZ As Boolean, ByRef TopZ As Double, ByRef BottomZ As Double, ByRef Vb As Double, ByRef ExposureCategory As Long, ByRef ct As Double, ByRef cd As Double, ByRef cp As Double, ByRef UserExposure As Boolean = False) As Long</w:t>
+      </w:r>
+      <w:commentRangeEnd w:id="19"/>
+      <w:r>
+        <w:rPr>
+          <w:rStyle w:val="CommentReference"/>
+        </w:rPr>
+        <w:commentReference w:id="19"/>
+      </w:r>
+    </w:p>
+    <w:p>
+      <w:pPr>
+        <w:pStyle w:val="Heading2"/>
+      </w:pPr>
+      <w:r>
+        <w:t>GetASNZS117022002</w:t>
+      </w:r>
+    </w:p>
+    <w:p>
+      <w:r>
+        <w:t xml:space="preserve">Function GetASNZS117022002(ByVal Name As String, ByRef ExposureFrom As Long, ByRef DirAngle As Double, </w:t>
+      </w:r>
+      <w:commentRangeStart w:id="20"/>
+      <w:r>
+        <w:rPr>
+          <w:highlight w:val="yellow"/>
+        </w:rPr>
+        <w:t>ByVal</w:t>
+      </w:r>
+      <w:r>
+        <w:t xml:space="preserve"> Cpw As Double, </w:t>
+      </w:r>
+      <w:r>
+        <w:rPr>
+          <w:highlight w:val="yellow"/>
+        </w:rPr>
+        <w:t>ByVal</w:t>
+      </w:r>
+      <w:r>
+        <w:t xml:space="preserve"> Cpl As Double</w:t>
+      </w:r>
+      <w:commentRangeEnd w:id="20"/>
+      <w:r>
+        <w:rPr>
+          <w:rStyle w:val="CommentReference"/>
+        </w:rPr>
+        <w:commentReference w:id="20"/>
+      </w:r>
+      <w:r>
+        <w:t>, ByRef  Ka As Double, ByRef  Kc As Double, ByRef  Kl As Double, ByRef  Kp As Double, ByRef  UserZ As Boolean, ByRef  TopZ As Double, ByRef  BottomZ As Double, ByRef  WindSpeed As Double, ByRef  Cat As Long, ByRef  CycloneRegion As Boolean, ByRef  Md As Double, ByRef  Ms As Double, ByRef  Mt As Double, ByRef  Cdyn As Double, ByRef  UserExposure As Boolean) As Long</w:t>
+      </w:r>
+    </w:p>
+    <w:p>
+      <w:pPr>
+        <w:pStyle w:val="Heading2"/>
+      </w:pPr>
+      <w:r>
+        <w:t>GetNBCC2015</w:t>
+      </w:r>
+    </w:p>
+    <w:p>
+      <w:r>
+        <w:t xml:space="preserve">Function GetNBCC2015(ByVal Name As String, </w:t>
+      </w:r>
+      <w:r>
+        <w:rPr>
+          <w:highlight w:val="yellow"/>
+        </w:rPr>
+        <w:t>ByVal</w:t>
+      </w:r>
+      <w:r>
+        <w:t xml:space="preserve"> ExposureFrom As Long, ByRef DirAngle As Double, ByRef Cpw As Double, ByRef Cpl As Double, </w:t>
+      </w:r>
+      <w:commentRangeStart w:id="21"/>
+      <w:r>
+        <w:t>ByVal NBCCCase As Long, ByVal e1 As Double, ByVal e2 As Double, ByVal UserZ As Boolean, ByVal TopZ As Double, ByVal BottomZ As Double, ByRef q As Double, ByRef GustFactor As Double, ByVal TopographicFactor As Double</w:t>
+      </w:r>
+      <w:commentRangeEnd w:id="21"/>
+      <w:r>
+        <w:rPr>
+          <w:rStyle w:val="CommentReference"/>
+        </w:rPr>
+        <w:commentReference w:id="21"/>
+      </w:r>
+      <w:r>
+        <w:t>, ByRef ImportanceFactor As Double, ByRef TerrainType As Long, ByRef CeWindward As Double, ByRef CeLeeward As Double, ByRef UserExposure As Boolean) As Long</w:t>
+      </w:r>
+    </w:p>
+    <w:p>
+      <w:pPr>
+        <w:pStyle w:val="Heading2"/>
+      </w:pPr>
+      <w:r>
+        <w:t>GetChinese2010</w:t>
+      </w:r>
+    </w:p>
+    <w:p>
+      <w:r>
+        <w:t xml:space="preserve">Function incorrectly named as </w:t>
+      </w:r>
+      <w:r>
+        <w:rPr>
+          <w:b/>
+          <w:highlight w:val="yellow"/>
+        </w:rPr>
+        <w:t>GetChinese2010_1</w:t>
+      </w:r>
+      <w:r>
+        <w:t>.</w:t>
+      </w:r>
+    </w:p>
+    <w:p>
+      <w:pPr>
+        <w:pStyle w:val="Heading1"/>
+      </w:pPr>
+      <w:r>
+        <w:t>LoadPatterns.AutoSeismic</w:t>
+      </w:r>
+    </w:p>
+    <w:p/>
+    <w:p>
+      <w:pPr>
+        <w:pStyle w:val="Heading2"/>
+      </w:pPr>
+      <w:r>
+        <w:t>GetUBC97</w:t>
+      </w:r>
+    </w:p>
+    <w:p>
+      <w:r>
+        <w:t xml:space="preserve">Function GetUBC97(ByVal Name As String, ByRef DirFlag As Long, ByRef Eccen As Double, ByRef PeriodFlag As Long, ByRef CT As Double, ByRef UserT As Double, ByRef UserZ As Boolean, ByRef TopZ As Double, ByRef BottomZ As Double, ByRef UBC97SeismicCoeffFlag As Long, ByRef UBC97SoilProfileType As Long, ByRef UBC97Z As Double, ByRef UBC97Ca As Double, ByRef UBC97Cv As Double, ByRef UBC97NearSourceFlag As Long, ByRef UBC97SourceType As Long, ByRef UBC97Dist As Double, ByRef </w:t>
+      </w:r>
+      <w:r>
+        <w:lastRenderedPageBreak/>
+        <w:t>UBC97Na As Double, ByRef UBC97Nv As Double, ByRef UBC97I As Double, ByRef UBC97R As Double) As Long</w:t>
+      </w:r>
+    </w:p>
+    <w:p>
+      <w:pPr>
+        <w:pStyle w:val="Heading2"/>
+      </w:pPr>
+      <w:r>
+        <w:t>GetAS11702007</w:t>
+      </w:r>
+    </w:p>
+    <w:p>
+      <w:pPr>
+        <w:pStyle w:val="parametername"/>
+      </w:pPr>
+      <w:r>
+        <w:rPr>
+          <w:highlight w:val="yellow"/>
+        </w:rPr>
+        <w:t>CT</w:t>
+      </w:r>
+    </w:p>
+    <w:p>
+      <w:pPr>
+        <w:pStyle w:val="comment"/>
+      </w:pPr>
+      <w:r>
+        <w:t xml:space="preserve">The code-specified </w:t>
+      </w:r>
+      <w:r>
+        <w:rPr>
+          <w:highlight w:val="yellow"/>
+        </w:rPr>
+        <w:t>kt</w:t>
+      </w:r>
+      <w:r>
+        <w:t xml:space="preserve"> factor. This item applies when the PeriodFlag item is 1</w:t>
+      </w:r>
+    </w:p>
+    <w:p/>
+    <w:p>
+      <w:pPr>
+        <w:pStyle w:val="Heading2"/>
+      </w:pPr>
+      <w:r>
+        <w:t>GetIS1893_2002INZ</w:t>
+      </w:r>
+    </w:p>
+    <w:p>
+      <w:pPr>
+        <w:pStyle w:val="comment"/>
+      </w:pPr>
+      <w:r>
+        <w:t>The seismic zone factor, Z.</w:t>
+      </w:r>
+    </w:p>
+    <w:p>
+      <w:pPr>
+        <w:pStyle w:val="comment"/>
+      </w:pPr>
+      <w:r>
+        <w:t>If the seismic zone factor is per code (INZFlag = 1), this item should be one of the following: 0.10, 0.16, 0.24, 0.36.</w:t>
+      </w:r>
+    </w:p>
+    <w:p>
+      <w:pPr>
+        <w:pStyle w:val="parametername"/>
+      </w:pPr>
+      <w:r>
+        <w:t>INS</w:t>
+      </w:r>
+    </w:p>
+    <w:p>
+      <w:pPr>
+        <w:pStyle w:val="comment"/>
+      </w:pPr>
+      <w:r>
+        <w:t>This is 1, 2 or 3, indicating the soil type.</w:t>
+      </w:r>
+    </w:p>
+    <w:p>
+      <w:pPr>
+        <w:pStyle w:val="parameterdescription"/>
+        <w:spacing w:before="0" w:beforeAutospacing="0" w:after="0" w:afterAutospacing="0"/>
+        <w:ind w:left="1320"/>
+      </w:pPr>
+      <w:r>
+        <w:t>1 = I</w:t>
+      </w:r>
+    </w:p>
+    <w:p>
+      <w:pPr>
+        <w:pStyle w:val="parameterdescription"/>
+        <w:spacing w:before="0" w:beforeAutospacing="0" w:after="0" w:afterAutospacing="0"/>
+        <w:ind w:left="1320"/>
+      </w:pPr>
+      <w:r>
+        <w:t>2 = II</w:t>
+      </w:r>
+    </w:p>
+    <w:p>
+      <w:pPr>
+        <w:pStyle w:val="parameterdescription"/>
+        <w:spacing w:before="0" w:beforeAutospacing="0" w:after="180" w:afterAutospacing="0"/>
+        <w:ind w:left="1320"/>
+      </w:pPr>
+      <w:r>
+        <w:t>3 = III</w:t>
+      </w:r>
+    </w:p>
+    <w:p>
+      <w:pPr>
+        <w:pStyle w:val="parametername"/>
+      </w:pPr>
+      <w:r>
+        <w:rPr>
+          <w:highlight w:val="yellow"/>
+        </w:rPr>
+        <w:t>BOCA96R</w:t>
+      </w:r>
+    </w:p>
+    <w:p>
+      <w:pPr>
+        <w:pStyle w:val="comment"/>
+      </w:pPr>
+      <w:r>
+        <w:t>The response modification factor.</w:t>
+      </w:r>
+    </w:p>
+    <w:p>
+      <w:pPr>
+        <w:pStyle w:val="parametername"/>
+      </w:pPr>
+      <w:r>
+        <w:rPr>
+          <w:highlight w:val="yellow"/>
+        </w:rPr>
+        <w:t>INR</w:t>
+      </w:r>
+    </w:p>
+    <w:p>
+      <w:pPr>
+        <w:pStyle w:val="comment"/>
+      </w:pPr>
+      <w:r>
+        <w:t>The importance factor.</w:t>
+      </w:r>
+    </w:p>
+    <w:p>
+      <w:pPr>
+        <w:pStyle w:val="parametername"/>
+        <w:rPr>
+          <w:highlight w:val="yellow"/>
+        </w:rPr>
+      </w:pPr>
+      <w:r>
+        <w:rPr>
+          <w:highlight w:val="yellow"/>
+        </w:rPr>
+        <w:t>INR</w:t>
+      </w:r>
+    </w:p>
+    <w:p>
+      <w:pPr>
+        <w:pStyle w:val="comment"/>
+      </w:pPr>
+      <w:r>
+        <w:rPr>
+          <w:highlight w:val="yellow"/>
+        </w:rPr>
+        <w:t>The response modification factor.</w:t>
+      </w:r>
+    </w:p>
+    <w:p>
+      <w:pPr>
+        <w:pStyle w:val="Heading2"/>
+      </w:pPr>
+      <w:r>
+        <w:t>GetNBCC2005</w:t>
+      </w:r>
+    </w:p>
+    <w:p>
+      <w:pPr>
+        <w:pStyle w:val="parametername"/>
+      </w:pPr>
+      <w:r>
+        <w:t>NBCC2005S05</w:t>
+      </w:r>
+    </w:p>
+    <w:p>
+      <w:pPr>
+        <w:pStyle w:val="comment"/>
+      </w:pPr>
+      <w:r>
+        <w:t xml:space="preserve">The spectral acceleration at a </w:t>
+      </w:r>
+      <w:commentRangeStart w:id="22"/>
+      <w:r>
+        <w:t xml:space="preserve">0.52 </w:t>
+      </w:r>
+      <w:commentRangeEnd w:id="22"/>
+      <w:r>
+        <w:rPr>
+          <w:rStyle w:val="CommentReference"/>
+          <w:rFonts w:asciiTheme="minorHAnsi" w:eastAsiaTheme="minorHAnsi" w:hAnsiTheme="minorHAnsi" w:cstheme="minorBidi"/>
+        </w:rPr>
+        <w:commentReference w:id="22"/>
+      </w:r>
+      <w:r>
+        <w:t>second period.</w:t>
+      </w:r>
+    </w:p>
+    <w:p>
+      <w:pPr>
+        <w:pStyle w:val="Heading1"/>
+      </w:pPr>
+      <w:r>
+        <w:lastRenderedPageBreak/>
+        <w:t>LoadPatterns.AutoWind</w:t>
+      </w:r>
+    </w:p>
+    <w:p>
+      <w:pPr>
+        <w:pStyle w:val="Heading2"/>
+      </w:pPr>
+    </w:p>
+    <w:p>
+      <w:pPr>
+        <w:pStyle w:val="parametername"/>
+        <w:rPr>
+          <w:b/>
+        </w:rPr>
+      </w:pPr>
+      <w:r>
+        <w:rPr>
+          <w:b/>
+        </w:rPr>
+        <w:t>Terrain</w:t>
+      </w:r>
+    </w:p>
+    <w:p>
+      <w:pPr>
+        <w:pStyle w:val="comment"/>
+      </w:pPr>
+      <w:r>
+        <w:t>This is 1, 2, 3 or 4, indicating the terrain category.</w:t>
+      </w:r>
+    </w:p>
+    <w:p>
+      <w:pPr>
+        <w:pStyle w:val="parametername"/>
+        <w:rPr>
+          <w:b/>
+        </w:rPr>
+      </w:pPr>
+      <w:r>
+        <w:rPr>
+          <w:b/>
+        </w:rPr>
+        <w:t>Class</w:t>
+      </w:r>
+    </w:p>
+    <w:p>
+      <w:pPr>
+        <w:pStyle w:val="comment"/>
+      </w:pPr>
+      <w:r>
+        <w:t xml:space="preserve">This is 1, 2 or 3, indicating the </w:t>
+      </w:r>
+      <w:commentRangeStart w:id="23"/>
+      <w:r>
+        <w:t>terrain category</w:t>
+      </w:r>
+      <w:commentRangeEnd w:id="23"/>
+      <w:r>
+        <w:rPr>
+          <w:rStyle w:val="CommentReference"/>
+          <w:rFonts w:asciiTheme="minorHAnsi" w:eastAsiaTheme="minorHAnsi" w:hAnsiTheme="minorHAnsi" w:cstheme="minorBidi"/>
+        </w:rPr>
+        <w:commentReference w:id="23"/>
+      </w:r>
+      <w:r>
+        <w:t>.</w:t>
+      </w:r>
+    </w:p>
+    <w:p>
+      <w:pPr>
+        <w:pStyle w:val="parameterdescription"/>
+        <w:spacing w:before="0" w:beforeAutospacing="0" w:after="0" w:afterAutospacing="0"/>
+        <w:ind w:left="1195"/>
+      </w:pPr>
+      <w:r>
+        <w:t>1 = A</w:t>
+      </w:r>
+    </w:p>
+    <w:p>
+      <w:pPr>
+        <w:pStyle w:val="parameterdescription"/>
+        <w:spacing w:before="0" w:beforeAutospacing="0" w:after="0" w:afterAutospacing="0"/>
+        <w:ind w:left="1195"/>
+      </w:pPr>
+      <w:r>
+        <w:t>2 = B</w:t>
+      </w:r>
+    </w:p>
+    <w:p>
+      <w:pPr>
+        <w:pStyle w:val="parameterdescription"/>
+        <w:spacing w:before="0" w:beforeAutospacing="0" w:after="180" w:afterAutospacing="0"/>
+        <w:ind w:left="1195"/>
+      </w:pPr>
+      <w:r>
+        <w:t>3 = C</w:t>
+      </w:r>
+    </w:p>
+    <w:p>
+      <w:pPr>
+        <w:pStyle w:val="Heading2"/>
+      </w:pPr>
+    </w:p>
     <w:sectPr>
       <w:pgSz w:w="12240" w:h="15840"/>
       <w:pgMar w:top="1440" w:right="1440" w:bottom="1440" w:left="1440" w:header="720" w:footer="720" w:gutter="0"/>
@@ -4764,6 +5269,89 @@
       </w:r>
       <w:r>
         <w:t>GammaM1</w:t>
+      </w:r>
+    </w:p>
+  </w:comment>
+  <w:comment w:id="19" w:author="Mark" w:date="2017-10-08T23:00:00Z" w:initials="M">
+    <w:p>
+      <w:pPr>
+        <w:pStyle w:val="CommentText"/>
+      </w:pPr>
+      <w:r>
+        <w:rPr>
+          <w:rStyle w:val="CommentReference"/>
+        </w:rPr>
+        <w:annotationRef/>
+      </w:r>
+      <w:r>
+        <w:t>ByRef s</w:t>
+      </w:r>
+      <w:r>
+        <w:t>hould be ByVal</w:t>
+      </w:r>
+    </w:p>
+  </w:comment>
+  <w:comment w:id="20" w:author="Mark" w:date="2017-10-08T22:59:00Z" w:initials="M">
+    <w:p>
+      <w:pPr>
+        <w:pStyle w:val="CommentText"/>
+      </w:pPr>
+      <w:r>
+        <w:rPr>
+          <w:rStyle w:val="CommentReference"/>
+        </w:rPr>
+        <w:annotationRef/>
+      </w:r>
+      <w:r>
+        <w:t>ByVal should be ByRef</w:t>
+      </w:r>
+    </w:p>
+  </w:comment>
+  <w:comment w:id="21" w:author="Mark" w:date="2017-10-08T23:50:00Z" w:initials="M">
+    <w:p>
+      <w:pPr>
+        <w:pStyle w:val="CommentText"/>
+      </w:pPr>
+      <w:r>
+        <w:rPr>
+          <w:rStyle w:val="CommentReference"/>
+        </w:rPr>
+        <w:annotationRef/>
+      </w:r>
+      <w:r>
+        <w:t>ByVal should be ByRef</w:t>
+      </w:r>
+    </w:p>
+  </w:comment>
+  <w:comment w:id="22" w:author="Mark" w:date="2017-10-10T00:00:00Z" w:initials="M">
+    <w:p>
+      <w:pPr>
+        <w:pStyle w:val="CommentText"/>
+      </w:pPr>
+      <w:r>
+        <w:rPr>
+          <w:rStyle w:val="CommentReference"/>
+        </w:rPr>
+        <w:annotationRef/>
+      </w:r>
+      <w:r>
+        <w:t>0.5?</w:t>
+      </w:r>
+    </w:p>
+  </w:comment>
+  <w:comment w:id="23" w:author="Mark" w:date="2017-10-10T22:49:00Z" w:initials="M">
+    <w:p>
+      <w:pPr>
+        <w:pStyle w:val="CommentText"/>
+      </w:pPr>
+      <w:r>
+        <w:rPr>
+          <w:rStyle w:val="CommentReference"/>
+        </w:rPr>
+        <w:annotationRef/>
+      </w:r>
+      <w:r>
+        <w:t>Same as Terrain above? Or should this category have another name.</w:t>
       </w:r>
     </w:p>
   </w:comment>
@@ -5545,7 +6133,7 @@
     <w:link w:val="Heading2Char"/>
     <w:uiPriority w:val="9"/>
     <w:qFormat/>
-    <w:rsid w:val="00CC7839"/>
+    <w:rsid w:val="001222B9"/>
     <w:pPr>
       <w:spacing w:before="100" w:beforeAutospacing="1" w:after="100" w:afterAutospacing="1"/>
       <w:outlineLvl w:val="1"/>
@@ -5554,13 +6142,14 @@
       <w:rFonts w:ascii="Times New Roman" w:eastAsia="Times New Roman" w:hAnsi="Times New Roman" w:cs="Times New Roman"/>
       <w:b/>
       <w:bCs/>
-      <w:sz w:val="36"/>
-      <w:szCs w:val="36"/>
+      <w:sz w:val="28"/>
+      <w:szCs w:val="28"/>
     </w:rPr>
   </w:style>
   <w:style w:type="character" w:default="1" w:styleId="DefaultParagraphFont">
     <w:name w:val="Default Paragraph Font"/>
     <w:uiPriority w:val="1"/>
+    <w:semiHidden/>
     <w:unhideWhenUsed/>
   </w:style>
   <w:style w:type="table" w:default="1" w:styleId="TableNormal">
@@ -5590,13 +6179,13 @@
     <w:basedOn w:val="DefaultParagraphFont"/>
     <w:link w:val="Heading2"/>
     <w:uiPriority w:val="9"/>
-    <w:rsid w:val="00CC7839"/>
+    <w:rsid w:val="001222B9"/>
     <w:rPr>
       <w:rFonts w:ascii="Times New Roman" w:eastAsia="Times New Roman" w:hAnsi="Times New Roman" w:cs="Times New Roman"/>
       <w:b/>
       <w:bCs/>
-      <w:sz w:val="36"/>
-      <w:szCs w:val="36"/>
+      <w:sz w:val="28"/>
+      <w:szCs w:val="28"/>
     </w:rPr>
   </w:style>
   <w:style w:type="paragraph" w:customStyle="1" w:styleId="comment">
@@ -6048,7 +6637,7 @@
 </file>
 
 <file path=customXml/itemProps1.xml><?xml version="1.0" encoding="utf-8"?>
-<ds:datastoreItem xmlns:ds="http://schemas.openxmlformats.org/officeDocument/2006/customXml" ds:itemID="{08B9E359-93A3-4DAF-A1F7-C73958E7B9BF}">
+<ds:datastoreItem xmlns:ds="http://schemas.openxmlformats.org/officeDocument/2006/customXml" ds:itemID="{6798EE34-89C9-48A4-B086-B8BB0238A934}">
   <ds:schemaRefs>
     <ds:schemaRef ds:uri="http://schemas.openxmlformats.org/officeDocument/2006/bibliography"/>
   </ds:schemaRefs>

</xml_diff>